<commit_message>
Add Express the meaning of the code by name.
</commit_message>
<xml_diff>
--- a/code readability/cn.docx
+++ b/code readability/cn.docx
@@ -36,9 +36,397 @@
     </w:p>
     <w:p/>
     <w:p>
+      <w:r>
+        <w:rPr>
+          <w:rFonts w:hint="eastAsia"/>
+        </w:rPr>
+        <w:t>二、用名字表达代码含义</w:t>
+      </w:r>
       <w:bookmarkStart w:id="0" w:name="_GoBack"/>
       <w:bookmarkEnd w:id="0"/>
     </w:p>
+    <w:p>
+      <w:r>
+        <w:rPr>
+          <w:rFonts w:hint="eastAsia"/>
+        </w:rPr>
+        <w:t>一些比较有表达力的单词：</w:t>
+      </w:r>
+    </w:p>
+    <w:p>
+      <w:pPr>
+        <w:rPr>
+          <w:rFonts w:hint="eastAsia"/>
+        </w:rPr>
+      </w:pPr>
+      <w:r>
+        <w:rPr>
+          <w:rFonts w:hint="eastAsia"/>
+        </w:rPr>
+        <w:t>单词</w:t>
+      </w:r>
+      <w:r>
+        <w:rPr>
+          <w:rFonts w:hint="eastAsia"/>
+        </w:rPr>
+        <w:tab/>
+      </w:r>
+      <w:r>
+        <w:rPr>
+          <w:rFonts w:hint="eastAsia"/>
+        </w:rPr>
+        <w:t>可替代单词</w:t>
+      </w:r>
+    </w:p>
+    <w:p>
+      <w:pPr>
+        <w:rPr>
+          <w:rFonts w:hint="eastAsia"/>
+        </w:rPr>
+      </w:pPr>
+      <w:r>
+        <w:rPr>
+          <w:rFonts w:hint="eastAsia"/>
+        </w:rPr>
+        <w:t>send</w:t>
+      </w:r>
+      <w:r>
+        <w:rPr>
+          <w:rFonts w:hint="eastAsia"/>
+        </w:rPr>
+        <w:tab/>
+        <w:t>deliver</w:t>
+      </w:r>
+      <w:r>
+        <w:rPr>
+          <w:rFonts w:hint="eastAsia"/>
+        </w:rPr>
+        <w:t>、</w:t>
+      </w:r>
+      <w:r>
+        <w:rPr>
+          <w:rFonts w:hint="eastAsia"/>
+        </w:rPr>
+        <w:t>dispatch</w:t>
+      </w:r>
+      <w:r>
+        <w:rPr>
+          <w:rFonts w:hint="eastAsia"/>
+        </w:rPr>
+        <w:t>、</w:t>
+      </w:r>
+      <w:r>
+        <w:rPr>
+          <w:rFonts w:hint="eastAsia"/>
+        </w:rPr>
+        <w:t>announce</w:t>
+      </w:r>
+      <w:r>
+        <w:rPr>
+          <w:rFonts w:hint="eastAsia"/>
+        </w:rPr>
+        <w:t>、</w:t>
+      </w:r>
+      <w:r>
+        <w:rPr>
+          <w:rFonts w:hint="eastAsia"/>
+        </w:rPr>
+        <w:t>distribute</w:t>
+      </w:r>
+      <w:r>
+        <w:rPr>
+          <w:rFonts w:hint="eastAsia"/>
+        </w:rPr>
+        <w:t>、</w:t>
+      </w:r>
+      <w:r>
+        <w:rPr>
+          <w:rFonts w:hint="eastAsia"/>
+        </w:rPr>
+        <w:t>route</w:t>
+      </w:r>
+    </w:p>
+    <w:p>
+      <w:pPr>
+        <w:rPr>
+          <w:rFonts w:hint="eastAsia"/>
+        </w:rPr>
+      </w:pPr>
+      <w:r>
+        <w:rPr>
+          <w:rFonts w:hint="eastAsia"/>
+        </w:rPr>
+        <w:t>find</w:t>
+      </w:r>
+      <w:r>
+        <w:rPr>
+          <w:rFonts w:hint="eastAsia"/>
+        </w:rPr>
+        <w:tab/>
+        <w:t>search</w:t>
+      </w:r>
+      <w:r>
+        <w:rPr>
+          <w:rFonts w:hint="eastAsia"/>
+        </w:rPr>
+        <w:t>、</w:t>
+      </w:r>
+      <w:r>
+        <w:rPr>
+          <w:rFonts w:hint="eastAsia"/>
+        </w:rPr>
+        <w:t>extract</w:t>
+      </w:r>
+      <w:r>
+        <w:rPr>
+          <w:rFonts w:hint="eastAsia"/>
+        </w:rPr>
+        <w:t>、</w:t>
+      </w:r>
+      <w:r>
+        <w:rPr>
+          <w:rFonts w:hint="eastAsia"/>
+        </w:rPr>
+        <w:t>locate</w:t>
+      </w:r>
+      <w:r>
+        <w:rPr>
+          <w:rFonts w:hint="eastAsia"/>
+        </w:rPr>
+        <w:t>、</w:t>
+      </w:r>
+      <w:r>
+        <w:rPr>
+          <w:rFonts w:hint="eastAsia"/>
+        </w:rPr>
+        <w:t>recover</w:t>
+      </w:r>
+    </w:p>
+    <w:p>
+      <w:pPr>
+        <w:rPr>
+          <w:rFonts w:hint="eastAsia"/>
+        </w:rPr>
+      </w:pPr>
+      <w:r>
+        <w:rPr>
+          <w:rFonts w:hint="eastAsia"/>
+        </w:rPr>
+        <w:t>start</w:t>
+      </w:r>
+      <w:r>
+        <w:rPr>
+          <w:rFonts w:hint="eastAsia"/>
+        </w:rPr>
+        <w:tab/>
+        <w:t>launch</w:t>
+      </w:r>
+      <w:r>
+        <w:rPr>
+          <w:rFonts w:hint="eastAsia"/>
+        </w:rPr>
+        <w:t>、</w:t>
+      </w:r>
+      <w:r>
+        <w:rPr>
+          <w:rFonts w:hint="eastAsia"/>
+        </w:rPr>
+        <w:t>create</w:t>
+      </w:r>
+      <w:r>
+        <w:rPr>
+          <w:rFonts w:hint="eastAsia"/>
+        </w:rPr>
+        <w:t>、</w:t>
+      </w:r>
+      <w:r>
+        <w:rPr>
+          <w:rFonts w:hint="eastAsia"/>
+        </w:rPr>
+        <w:t>begin</w:t>
+      </w:r>
+      <w:r>
+        <w:rPr>
+          <w:rFonts w:hint="eastAsia"/>
+        </w:rPr>
+        <w:t>、</w:t>
+      </w:r>
+      <w:r>
+        <w:rPr>
+          <w:rFonts w:hint="eastAsia"/>
+        </w:rPr>
+        <w:t>open</w:t>
+      </w:r>
+    </w:p>
+    <w:p>
+      <w:pPr>
+        <w:rPr>
+          <w:rFonts w:hint="eastAsia"/>
+        </w:rPr>
+      </w:pPr>
+      <w:r>
+        <w:rPr>
+          <w:rFonts w:hint="eastAsia"/>
+        </w:rPr>
+        <w:t>make</w:t>
+      </w:r>
+      <w:r>
+        <w:rPr>
+          <w:rFonts w:hint="eastAsia"/>
+        </w:rPr>
+        <w:tab/>
+        <w:t>create</w:t>
+      </w:r>
+      <w:r>
+        <w:rPr>
+          <w:rFonts w:hint="eastAsia"/>
+        </w:rPr>
+        <w:t>、</w:t>
+      </w:r>
+      <w:r>
+        <w:rPr>
+          <w:rFonts w:hint="eastAsia"/>
+        </w:rPr>
+        <w:t>set up</w:t>
+      </w:r>
+      <w:r>
+        <w:rPr>
+          <w:rFonts w:hint="eastAsia"/>
+        </w:rPr>
+        <w:t>、</w:t>
+      </w:r>
+      <w:r>
+        <w:rPr>
+          <w:rFonts w:hint="eastAsia"/>
+        </w:rPr>
+        <w:t>build</w:t>
+      </w:r>
+      <w:r>
+        <w:rPr>
+          <w:rFonts w:hint="eastAsia"/>
+        </w:rPr>
+        <w:t>、</w:t>
+      </w:r>
+      <w:r>
+        <w:rPr>
+          <w:rFonts w:hint="eastAsia"/>
+        </w:rPr>
+        <w:t>generate</w:t>
+      </w:r>
+      <w:r>
+        <w:rPr>
+          <w:rFonts w:hint="eastAsia"/>
+        </w:rPr>
+        <w:t>、</w:t>
+      </w:r>
+      <w:r>
+        <w:rPr>
+          <w:rFonts w:hint="eastAsia"/>
+        </w:rPr>
+        <w:t>compose</w:t>
+      </w:r>
+      <w:r>
+        <w:rPr>
+          <w:rFonts w:hint="eastAsia"/>
+        </w:rPr>
+        <w:t>、</w:t>
+      </w:r>
+      <w:r>
+        <w:rPr>
+          <w:rFonts w:hint="eastAsia"/>
+        </w:rPr>
+        <w:t>add</w:t>
+      </w:r>
+      <w:r>
+        <w:rPr>
+          <w:rFonts w:hint="eastAsia"/>
+        </w:rPr>
+        <w:t>、</w:t>
+      </w:r>
+      <w:r>
+        <w:rPr>
+          <w:rFonts w:hint="eastAsia"/>
+        </w:rPr>
+        <w:t>new</w:t>
+      </w:r>
+    </w:p>
+    <w:p>
+      <w:r>
+        <w:rPr>
+          <w:rFonts w:hint="eastAsia"/>
+        </w:rPr>
+        <w:t>使用</w:t>
+      </w:r>
+      <w:r>
+        <w:rPr>
+          <w:rFonts w:hint="eastAsia"/>
+        </w:rPr>
+        <w:t xml:space="preserve"> i</w:t>
+      </w:r>
+      <w:r>
+        <w:rPr>
+          <w:rFonts w:hint="eastAsia"/>
+        </w:rPr>
+        <w:t>、</w:t>
+      </w:r>
+      <w:r>
+        <w:rPr>
+          <w:rFonts w:hint="eastAsia"/>
+        </w:rPr>
+        <w:t>j</w:t>
+      </w:r>
+      <w:r>
+        <w:rPr>
+          <w:rFonts w:hint="eastAsia"/>
+        </w:rPr>
+        <w:t>、</w:t>
+      </w:r>
+      <w:r>
+        <w:rPr>
+          <w:rFonts w:hint="eastAsia"/>
+        </w:rPr>
+        <w:t xml:space="preserve">k </w:t>
+      </w:r>
+      <w:r>
+        <w:rPr>
+          <w:rFonts w:hint="eastAsia"/>
+        </w:rPr>
+        <w:t>作为循环迭代器的名字过于简单，</w:t>
+      </w:r>
+      <w:r>
+        <w:rPr>
+          <w:rFonts w:hint="eastAsia"/>
+        </w:rPr>
+        <w:t>user_i</w:t>
+      </w:r>
+      <w:r>
+        <w:rPr>
+          <w:rFonts w:hint="eastAsia"/>
+        </w:rPr>
+        <w:t>、</w:t>
+      </w:r>
+      <w:r>
+        <w:rPr>
+          <w:rFonts w:hint="eastAsia"/>
+        </w:rPr>
+        <w:t xml:space="preserve">member_i </w:t>
+      </w:r>
+      <w:r>
+        <w:rPr>
+          <w:rFonts w:hint="eastAsia"/>
+        </w:rPr>
+        <w:t>这种名字会更有表达力。因为循环层次越多，代码越难理解，有表达力的迭代器名字可读性会更高。</w:t>
+      </w:r>
+    </w:p>
+    <w:p>
+      <w:r>
+        <w:rPr>
+          <w:rFonts w:hint="eastAsia"/>
+        </w:rPr>
+        <w:t>为名字添加形容词等信息能让名字更具有表达力，但是名字也会变长。名字长短的准则是：作用域越大，名字越长。因此只有在短作用域才能使用一些简单名字。</w:t>
+      </w:r>
+    </w:p>
+    <w:p/>
     <w:sectPr>
       <w:pgSz w:w="12240" w:h="15840"/>
       <w:pgMar w:top="1440" w:right="1440" w:bottom="1440" w:left="1440" w:header="720" w:footer="720" w:gutter="0"/>

</xml_diff>

<commit_message>
Add Keep good code style.
</commit_message>
<xml_diff>
--- a/code readability/cn.docx
+++ b/code readability/cn.docx
@@ -635,9 +635,130 @@
     </w:p>
     <w:p/>
     <w:p>
+      <w:pPr>
+        <w:rPr>
+          <w:rFonts w:hint="eastAsia"/>
+        </w:rPr>
+      </w:pPr>
+      <w:r>
+        <w:rPr>
+          <w:rFonts w:hint="eastAsia"/>
+        </w:rPr>
+        <w:t>四、良好的代码风格</w:t>
+      </w:r>
+    </w:p>
+    <w:p/>
+    <w:p>
+      <w:r>
+        <w:rPr>
+          <w:rFonts w:hint="eastAsia"/>
+        </w:rPr>
+        <w:t>适当的空行和缩进。</w:t>
+      </w:r>
+    </w:p>
+    <w:p>
+      <w:r>
+        <w:rPr>
+          <w:rFonts w:hint="eastAsia"/>
+        </w:rPr>
+        <w:t>排列整齐的注释：</w:t>
+      </w:r>
+    </w:p>
+    <w:p>
+      <w:pPr>
+        <w:rPr>
+          <w:rFonts w:hint="eastAsia"/>
+        </w:rPr>
+      </w:pPr>
+      <w:r>
+        <w:rPr>
+          <w:rFonts w:hint="eastAsia"/>
+        </w:rPr>
+        <w:t xml:space="preserve">int a = 1;   // </w:t>
+      </w:r>
+      <w:r>
+        <w:rPr>
+          <w:rFonts w:hint="eastAsia"/>
+        </w:rPr>
+        <w:t>注释</w:t>
+      </w:r>
+    </w:p>
+    <w:p>
+      <w:pPr>
+        <w:rPr>
+          <w:rFonts w:hint="eastAsia"/>
+        </w:rPr>
+      </w:pPr>
+      <w:r>
+        <w:rPr>
+          <w:rFonts w:hint="eastAsia"/>
+        </w:rPr>
+        <w:t xml:space="preserve">int b = 11;  // </w:t>
+      </w:r>
+      <w:r>
+        <w:rPr>
+          <w:rFonts w:hint="eastAsia"/>
+        </w:rPr>
+        <w:t>注释</w:t>
+      </w:r>
+    </w:p>
+    <w:p>
+      <w:pPr>
+        <w:rPr>
+          <w:rFonts w:hint="eastAsia"/>
+        </w:rPr>
+      </w:pPr>
+      <w:r>
+        <w:rPr>
+          <w:rFonts w:hint="eastAsia"/>
+        </w:rPr>
+        <w:t xml:space="preserve">int c = 111; // </w:t>
+      </w:r>
+      <w:r>
+        <w:rPr>
+          <w:rFonts w:hint="eastAsia"/>
+        </w:rPr>
+        <w:t>注释</w:t>
+      </w:r>
+    </w:p>
+    <w:p>
+      <w:r>
+        <w:rPr>
+          <w:rFonts w:hint="eastAsia"/>
+        </w:rPr>
+        <w:t>语句顺序不能随意，比如与</w:t>
+      </w:r>
+      <w:r>
+        <w:rPr>
+          <w:rFonts w:hint="eastAsia"/>
+        </w:rPr>
+        <w:t xml:space="preserve"> html </w:t>
+      </w:r>
+      <w:r>
+        <w:rPr>
+          <w:rFonts w:hint="eastAsia"/>
+        </w:rPr>
+        <w:t>表单相关联的变量的赋值应该和表单在</w:t>
+      </w:r>
+      <w:r>
+        <w:rPr>
+          <w:rFonts w:hint="eastAsia"/>
+        </w:rPr>
+        <w:t xml:space="preserve"> html </w:t>
+      </w:r>
+      <w:r>
+        <w:rPr>
+          <w:rFonts w:hint="eastAsia"/>
+        </w:rPr>
+        <w:t>中的顺序一致。</w:t>
+      </w:r>
+    </w:p>
+    <w:p>
       <w:bookmarkStart w:id="0" w:name="_GoBack"/>
       <w:bookmarkEnd w:id="0"/>
     </w:p>
+    <w:p/>
+    <w:p/>
     <w:p/>
     <w:sectPr>
       <w:pgSz w:w="12240" w:h="15840"/>

</xml_diff>

<commit_message>
Add Split long expression.
</commit_message>
<xml_diff>
--- a/code readability/cn.docx
+++ b/code readability/cn.docx
@@ -1010,7 +1010,15 @@
     </w:p>
     <w:p>
       <w:r>
-        <w:t>Map&lt;String, Integer&gt; scoreMap = new HashMap&lt;&gt;();</w:t>
+        <w:t>Map&lt;String, Integer&gt; scoreMap = new HashMap&lt;</w:t>
+      </w:r>
+      <w:proofErr w:type="gramStart"/>
+      <w:r>
+        <w:t>&gt;(</w:t>
+      </w:r>
+      <w:proofErr w:type="gramEnd"/>
+      <w:r>
+        <w:t>);</w:t>
       </w:r>
     </w:p>
     <w:p>
@@ -1020,7 +1028,15 @@
     </w:p>
     <w:p>
       <w:r>
-        <w:t>Map&lt;String, Integer&gt; scoreMap = new HashMap&lt;&gt;();</w:t>
+        <w:t>Map&lt;String, Integer&gt; scoreMap = new HashMap&lt;</w:t>
+      </w:r>
+      <w:proofErr w:type="gramStart"/>
+      <w:r>
+        <w:t>&gt;(</w:t>
+      </w:r>
+      <w:proofErr w:type="gramEnd"/>
+      <w:r>
+        <w:t>);</w:t>
       </w:r>
     </w:p>
     <w:p>
@@ -1043,12 +1059,28 @@
     </w:p>
     <w:p>
       <w:r>
-        <w:t>// Example: add(1, 2), return 3</w:t>
-      </w:r>
-    </w:p>
-    <w:p>
-      <w:r>
-        <w:t>int add(int x, int y) {</w:t>
+        <w:t xml:space="preserve">// Example: </w:t>
+      </w:r>
+      <w:proofErr w:type="gramStart"/>
+      <w:r>
+        <w:t>add(</w:t>
+      </w:r>
+      <w:proofErr w:type="gramEnd"/>
+      <w:r>
+        <w:t>1, 2), return 3</w:t>
+      </w:r>
+    </w:p>
+    <w:p>
+      <w:r>
+        <w:t xml:space="preserve">int </w:t>
+      </w:r>
+      <w:proofErr w:type="gramStart"/>
+      <w:r>
+        <w:t>add(</w:t>
+      </w:r>
+      <w:proofErr w:type="gramEnd"/>
+      <w:r>
+        <w:t>int x, int y) {</w:t>
       </w:r>
     </w:p>
     <w:p>
@@ -1273,8 +1305,133 @@
       </w:r>
     </w:p>
     <w:p>
+      <w:pPr>
+        <w:rPr>
+          <w:rFonts w:hint="eastAsia"/>
+        </w:rPr>
+      </w:pPr>
+      <w:r>
+        <w:rPr>
+          <w:rFonts w:hint="eastAsia"/>
+        </w:rPr>
+        <w:t>八、拆分长表达式</w:t>
+      </w:r>
+    </w:p>
+    <w:p/>
+    <w:p>
+      <w:pPr>
+        <w:rPr>
+          <w:rFonts w:hint="eastAsia"/>
+        </w:rPr>
+      </w:pPr>
+      <w:r>
+        <w:rPr>
+          <w:rFonts w:hint="eastAsia"/>
+        </w:rPr>
+        <w:t>长表达式的可读性很差，可以引入一些解释变量从而拆分表达式：</w:t>
+      </w:r>
       <w:bookmarkStart w:id="0" w:name="_GoBack"/>
       <w:bookmarkEnd w:id="0"/>
+    </w:p>
+    <w:p>
+      <w:r>
+        <w:t xml:space="preserve">if </w:t>
+      </w:r>
+      <w:proofErr w:type="gramStart"/>
+      <w:r>
+        <w:t>line.split</w:t>
+      </w:r>
+      <w:proofErr w:type="gramEnd"/>
+      <w:r>
+        <w:t>(':')[0].strip() == "root":</w:t>
+      </w:r>
+    </w:p>
+    <w:p>
+      <w:r>
+        <w:t xml:space="preserve">    ...</w:t>
+      </w:r>
+    </w:p>
+    <w:p>
+      <w:r>
+        <w:t xml:space="preserve">username = </w:t>
+      </w:r>
+      <w:proofErr w:type="gramStart"/>
+      <w:r>
+        <w:t>line.split</w:t>
+      </w:r>
+      <w:proofErr w:type="gramEnd"/>
+      <w:r>
+        <w:t>(':')[0].strip()</w:t>
+      </w:r>
+    </w:p>
+    <w:p>
+      <w:r>
+        <w:t>if username == "root":</w:t>
+      </w:r>
+    </w:p>
+    <w:p>
+      <w:r>
+        <w:t xml:space="preserve">    ...</w:t>
+      </w:r>
+    </w:p>
+    <w:p>
+      <w:pPr>
+        <w:rPr>
+          <w:rFonts w:hint="eastAsia"/>
+        </w:rPr>
+      </w:pPr>
+      <w:r>
+        <w:rPr>
+          <w:rFonts w:hint="eastAsia"/>
+        </w:rPr>
+        <w:t>使用摩根定理简化一些逻辑表达式：</w:t>
+      </w:r>
+    </w:p>
+    <w:p>
+      <w:r>
+        <w:t xml:space="preserve">if </w:t>
+      </w:r>
+      <w:proofErr w:type="gramStart"/>
+      <w:r>
+        <w:t>(!a</w:t>
+      </w:r>
+      <w:proofErr w:type="gramEnd"/>
+      <w:r>
+        <w:t xml:space="preserve"> &amp;&amp; !b) {</w:t>
+      </w:r>
+    </w:p>
+    <w:p>
+      <w:r>
+        <w:t xml:space="preserve">    ...</w:t>
+      </w:r>
+    </w:p>
+    <w:p>
+      <w:r>
+        <w:t>}</w:t>
+      </w:r>
+    </w:p>
+    <w:p>
+      <w:r>
+        <w:t xml:space="preserve">if </w:t>
+      </w:r>
+      <w:proofErr w:type="gramStart"/>
+      <w:r>
+        <w:t>(!(</w:t>
+      </w:r>
+      <w:proofErr w:type="gramEnd"/>
+      <w:r>
+        <w:t>a || b)) {</w:t>
+      </w:r>
+    </w:p>
+    <w:p>
+      <w:r>
+        <w:t xml:space="preserve">    ...</w:t>
+      </w:r>
+    </w:p>
+    <w:p>
+      <w:r>
+        <w:t>}</w:t>
+      </w:r>
     </w:p>
     <w:p/>
     <w:p/>

</xml_diff>

<commit_message>
Add Variables and Readability.
</commit_message>
<xml_diff>
--- a/code readability/cn.docx
+++ b/code readability/cn.docx
@@ -1010,15 +1010,7 @@
     </w:p>
     <w:p>
       <w:r>
-        <w:t>Map&lt;String, Integer&gt; scoreMap = new HashMap&lt;</w:t>
-      </w:r>
-      <w:proofErr w:type="gramStart"/>
-      <w:r>
-        <w:t>&gt;(</w:t>
-      </w:r>
-      <w:proofErr w:type="gramEnd"/>
-      <w:r>
-        <w:t>);</w:t>
+        <w:t>Map&lt;String, Integer&gt; scoreMap = new HashMap&lt;&gt;();</w:t>
       </w:r>
     </w:p>
     <w:p>
@@ -1028,15 +1020,7 @@
     </w:p>
     <w:p>
       <w:r>
-        <w:t>Map&lt;String, Integer&gt; scoreMap = new HashMap&lt;</w:t>
-      </w:r>
-      <w:proofErr w:type="gramStart"/>
-      <w:r>
-        <w:t>&gt;(</w:t>
-      </w:r>
-      <w:proofErr w:type="gramEnd"/>
-      <w:r>
-        <w:t>);</w:t>
+        <w:t>Map&lt;String, Integer&gt; scoreMap = new HashMap&lt;&gt;();</w:t>
       </w:r>
     </w:p>
     <w:p>
@@ -1059,28 +1043,12 @@
     </w:p>
     <w:p>
       <w:r>
-        <w:t xml:space="preserve">// Example: </w:t>
-      </w:r>
-      <w:proofErr w:type="gramStart"/>
-      <w:r>
-        <w:t>add(</w:t>
-      </w:r>
-      <w:proofErr w:type="gramEnd"/>
-      <w:r>
-        <w:t>1, 2), return 3</w:t>
-      </w:r>
-    </w:p>
-    <w:p>
-      <w:r>
-        <w:t xml:space="preserve">int </w:t>
-      </w:r>
-      <w:proofErr w:type="gramStart"/>
-      <w:r>
-        <w:t>add(</w:t>
-      </w:r>
-      <w:proofErr w:type="gramEnd"/>
-      <w:r>
-        <w:t>int x, int y) {</w:t>
+        <w:t>// Example: add(1, 2), return 3</w:t>
+      </w:r>
+    </w:p>
+    <w:p>
+      <w:r>
+        <w:t>int add(int x, int y) {</w:t>
       </w:r>
     </w:p>
     <w:p>
@@ -1330,111 +1298,253 @@
         </w:rPr>
         <w:t>长表达式的可读性很差，可以引入一些解释变量从而拆分表达式：</w:t>
       </w:r>
+    </w:p>
+    <w:p>
+      <w:r>
+        <w:t>if line.split(':')[0].strip() == "root":</w:t>
+      </w:r>
+    </w:p>
+    <w:p>
+      <w:r>
+        <w:t xml:space="preserve">    ...</w:t>
+      </w:r>
+    </w:p>
+    <w:p>
+      <w:r>
+        <w:t>username = line.split(':')[0].strip()</w:t>
+      </w:r>
+    </w:p>
+    <w:p>
+      <w:r>
+        <w:t>if username == "root":</w:t>
+      </w:r>
+    </w:p>
+    <w:p>
+      <w:r>
+        <w:t xml:space="preserve">    ...</w:t>
+      </w:r>
+    </w:p>
+    <w:p>
+      <w:pPr>
+        <w:rPr>
+          <w:rFonts w:hint="eastAsia"/>
+        </w:rPr>
+      </w:pPr>
+      <w:r>
+        <w:rPr>
+          <w:rFonts w:hint="eastAsia"/>
+        </w:rPr>
+        <w:t>使用摩根定理简化一些逻辑表达式：</w:t>
+      </w:r>
+    </w:p>
+    <w:p>
+      <w:r>
+        <w:t>if (!a &amp;&amp; !b) {</w:t>
+      </w:r>
+    </w:p>
+    <w:p>
+      <w:r>
+        <w:t xml:space="preserve">    ...</w:t>
+      </w:r>
+    </w:p>
+    <w:p>
+      <w:r>
+        <w:t>}</w:t>
+      </w:r>
+    </w:p>
+    <w:p>
+      <w:r>
+        <w:t>if (!(a || b)) {</w:t>
+      </w:r>
+    </w:p>
+    <w:p>
+      <w:r>
+        <w:t xml:space="preserve">    ...</w:t>
+      </w:r>
+    </w:p>
+    <w:p>
+      <w:pPr>
+        <w:rPr>
+          <w:rFonts w:hint="eastAsia"/>
+        </w:rPr>
+      </w:pPr>
+      <w:r>
+        <w:t>}</w:t>
+      </w:r>
+    </w:p>
+    <w:p>
+      <w:pPr>
+        <w:rPr>
+          <w:rFonts w:hint="eastAsia"/>
+        </w:rPr>
+      </w:pPr>
+    </w:p>
+    <w:p>
+      <w:pPr>
+        <w:rPr>
+          <w:rFonts w:hint="eastAsia"/>
+        </w:rPr>
+      </w:pPr>
+      <w:r>
+        <w:rPr>
+          <w:rFonts w:hint="eastAsia"/>
+        </w:rPr>
+        <w:t>九、变量与可读性</w:t>
+      </w:r>
+    </w:p>
+    <w:p>
+      <w:pPr>
+        <w:rPr>
+          <w:rFonts w:hint="eastAsia"/>
+        </w:rPr>
+      </w:pPr>
+      <w:r>
+        <w:rPr>
+          <w:rFonts w:hint="eastAsia"/>
+        </w:rPr>
+        <w:t>去除控制流变量</w:t>
+      </w:r>
+      <w:r>
+        <w:rPr>
+          <w:rFonts w:hint="eastAsia"/>
+        </w:rPr>
+        <w:t xml:space="preserve"> </w:t>
+      </w:r>
+      <w:r>
+        <w:rPr>
+          <w:rFonts w:hint="eastAsia"/>
+        </w:rPr>
+        <w:t>。在循环中通过使用</w:t>
+      </w:r>
+      <w:r>
+        <w:rPr>
+          <w:rFonts w:hint="eastAsia"/>
+        </w:rPr>
+        <w:t xml:space="preserve"> break </w:t>
+      </w:r>
+      <w:r>
+        <w:rPr>
+          <w:rFonts w:hint="eastAsia"/>
+        </w:rPr>
+        <w:t>或者</w:t>
+      </w:r>
+      <w:r>
+        <w:rPr>
+          <w:rFonts w:hint="eastAsia"/>
+        </w:rPr>
+        <w:t xml:space="preserve"> return </w:t>
+      </w:r>
+      <w:r>
+        <w:rPr>
+          <w:rFonts w:hint="eastAsia"/>
+        </w:rPr>
+        <w:t>可以减少控制流变量的使用。</w:t>
+      </w:r>
+    </w:p>
+    <w:p>
+      <w:pPr>
+        <w:rPr>
+          <w:rFonts w:hint="eastAsia"/>
+        </w:rPr>
+      </w:pPr>
+      <w:r>
+        <w:rPr>
+          <w:rFonts w:hint="eastAsia"/>
+        </w:rPr>
+        <w:t>减小变量作用域</w:t>
+      </w:r>
+      <w:r>
+        <w:rPr>
+          <w:rFonts w:hint="eastAsia"/>
+        </w:rPr>
+        <w:t xml:space="preserve"> </w:t>
+      </w:r>
+      <w:r>
+        <w:rPr>
+          <w:rFonts w:hint="eastAsia"/>
+        </w:rPr>
+        <w:t>。作用域越小，越容易定位到变量所有使用的地方。</w:t>
+      </w:r>
+    </w:p>
+    <w:p>
+      <w:pPr>
+        <w:rPr>
+          <w:rFonts w:hint="eastAsia"/>
+        </w:rPr>
+      </w:pPr>
+      <w:r>
+        <w:rPr>
+          <w:rFonts w:hint="eastAsia"/>
+        </w:rPr>
+        <w:t xml:space="preserve">JavaScript </w:t>
+      </w:r>
+      <w:r>
+        <w:rPr>
+          <w:rFonts w:hint="eastAsia"/>
+        </w:rPr>
+        <w:t>可以用闭包减小作用域。</w:t>
+      </w:r>
+    </w:p>
+    <w:p>
+      <w:pPr>
+        <w:rPr>
+          <w:rFonts w:hint="eastAsia"/>
+        </w:rPr>
+      </w:pPr>
+      <w:r>
+        <w:rPr>
+          <w:rFonts w:hint="eastAsia"/>
+        </w:rPr>
+        <w:t xml:space="preserve">JavaScript </w:t>
+      </w:r>
+      <w:r>
+        <w:rPr>
+          <w:rFonts w:hint="eastAsia"/>
+        </w:rPr>
+        <w:t>中没有用</w:t>
+      </w:r>
+      <w:r>
+        <w:rPr>
+          <w:rFonts w:hint="eastAsia"/>
+        </w:rPr>
+        <w:t xml:space="preserve"> var </w:t>
+      </w:r>
+      <w:r>
+        <w:rPr>
+          <w:rFonts w:hint="eastAsia"/>
+        </w:rPr>
+        <w:t>声明的变量都是全局变量，而全局变量很容易造成迷惑，因此应当总是用</w:t>
+      </w:r>
+      <w:r>
+        <w:rPr>
+          <w:rFonts w:hint="eastAsia"/>
+        </w:rPr>
+        <w:t xml:space="preserve"> var </w:t>
+      </w:r>
+      <w:r>
+        <w:rPr>
+          <w:rFonts w:hint="eastAsia"/>
+        </w:rPr>
+        <w:t>来声明变量。</w:t>
+      </w:r>
+    </w:p>
+    <w:p>
+      <w:pPr>
+        <w:rPr>
+          <w:rFonts w:hint="eastAsia"/>
+        </w:rPr>
+      </w:pPr>
+      <w:r>
+        <w:rPr>
+          <w:rFonts w:hint="eastAsia"/>
+        </w:rPr>
+        <w:t>变量定义的位置应当离它使用的位置最近。</w:t>
+      </w:r>
+    </w:p>
+    <w:p>
       <w:bookmarkStart w:id="0" w:name="_GoBack"/>
       <w:bookmarkEnd w:id="0"/>
     </w:p>
-    <w:p>
-      <w:r>
-        <w:t xml:space="preserve">if </w:t>
-      </w:r>
-      <w:proofErr w:type="gramStart"/>
-      <w:r>
-        <w:t>line.split</w:t>
-      </w:r>
-      <w:proofErr w:type="gramEnd"/>
-      <w:r>
-        <w:t>(':')[0].strip() == "root":</w:t>
-      </w:r>
-    </w:p>
-    <w:p>
-      <w:r>
-        <w:t xml:space="preserve">    ...</w:t>
-      </w:r>
-    </w:p>
-    <w:p>
-      <w:r>
-        <w:t xml:space="preserve">username = </w:t>
-      </w:r>
-      <w:proofErr w:type="gramStart"/>
-      <w:r>
-        <w:t>line.split</w:t>
-      </w:r>
-      <w:proofErr w:type="gramEnd"/>
-      <w:r>
-        <w:t>(':')[0].strip()</w:t>
-      </w:r>
-    </w:p>
-    <w:p>
-      <w:r>
-        <w:t>if username == "root":</w:t>
-      </w:r>
-    </w:p>
-    <w:p>
-      <w:r>
-        <w:t xml:space="preserve">    ...</w:t>
-      </w:r>
-    </w:p>
-    <w:p>
-      <w:pPr>
-        <w:rPr>
-          <w:rFonts w:hint="eastAsia"/>
-        </w:rPr>
-      </w:pPr>
-      <w:r>
-        <w:rPr>
-          <w:rFonts w:hint="eastAsia"/>
-        </w:rPr>
-        <w:t>使用摩根定理简化一些逻辑表达式：</w:t>
-      </w:r>
-    </w:p>
-    <w:p>
-      <w:r>
-        <w:t xml:space="preserve">if </w:t>
-      </w:r>
-      <w:proofErr w:type="gramStart"/>
-      <w:r>
-        <w:t>(!a</w:t>
-      </w:r>
-      <w:proofErr w:type="gramEnd"/>
-      <w:r>
-        <w:t xml:space="preserve"> &amp;&amp; !b) {</w:t>
-      </w:r>
-    </w:p>
-    <w:p>
-      <w:r>
-        <w:t xml:space="preserve">    ...</w:t>
-      </w:r>
-    </w:p>
-    <w:p>
-      <w:r>
-        <w:t>}</w:t>
-      </w:r>
-    </w:p>
-    <w:p>
-      <w:r>
-        <w:t xml:space="preserve">if </w:t>
-      </w:r>
-      <w:proofErr w:type="gramStart"/>
-      <w:r>
-        <w:t>(!(</w:t>
-      </w:r>
-      <w:proofErr w:type="gramEnd"/>
-      <w:r>
-        <w:t>a || b)) {</w:t>
-      </w:r>
-    </w:p>
-    <w:p>
-      <w:r>
-        <w:t xml:space="preserve">    ...</w:t>
-      </w:r>
-    </w:p>
-    <w:p>
-      <w:r>
-        <w:t>}</w:t>
-      </w:r>
-    </w:p>
-    <w:p/>
-    <w:p/>
     <w:p/>
     <w:sectPr>
       <w:pgSz w:w="12240" w:h="15840"/>

</xml_diff>

<commit_message>
Add just do one thing at a time.
</commit_message>
<xml_diff>
--- a/code readability/cn.docx
+++ b/code readability/cn.docx
@@ -1587,11 +1587,50 @@
         <w:t>首先应该明确一个函数的高层次目标，然后对于不是直接为了这个目标工作的代码，抽取出来放到独立的函数中。</w:t>
       </w:r>
     </w:p>
+    <w:p/>
+    <w:p>
+      <w:pPr>
+        <w:rPr>
+          <w:rFonts w:hint="eastAsia"/>
+        </w:rPr>
+      </w:pPr>
+      <w:r>
+        <w:rPr>
+          <w:rFonts w:hint="eastAsia"/>
+        </w:rPr>
+        <w:t>十一、一次只做一件事</w:t>
+      </w:r>
+    </w:p>
+    <w:p>
+      <w:pPr>
+        <w:rPr>
+          <w:rFonts w:hint="eastAsia"/>
+        </w:rPr>
+      </w:pPr>
+      <w:r>
+        <w:rPr>
+          <w:rFonts w:hint="eastAsia"/>
+        </w:rPr>
+        <w:t>只做一件事的代码很容易让人知道其要做的事；</w:t>
+      </w:r>
+    </w:p>
+    <w:p>
+      <w:pPr>
+        <w:rPr>
+          <w:rFonts w:hint="eastAsia"/>
+        </w:rPr>
+      </w:pPr>
+      <w:r>
+        <w:rPr>
+          <w:rFonts w:hint="eastAsia"/>
+        </w:rPr>
+        <w:t>基本流程：列出代码所做的所有任务；把每个任务拆分到不同的函数，或者不同的段落。</w:t>
+      </w:r>
+    </w:p>
     <w:p>
       <w:bookmarkStart w:id="0" w:name="_GoBack"/>
       <w:bookmarkEnd w:id="0"/>
     </w:p>
-    <w:p/>
     <w:sectPr>
       <w:pgSz w:w="12240" w:h="15840"/>
       <w:pgMar w:top="1440" w:right="1440" w:bottom="1440" w:left="1440" w:header="720" w:footer="720" w:gutter="0"/>

</xml_diff>

<commit_message>
Add Express code in natural language.
</commit_message>
<xml_diff>
--- a/code readability/cn.docx
+++ b/code readability/cn.docx
@@ -64,11 +64,6 @@
       </w:r>
     </w:p>
     <w:p>
-      <w:pPr>
-        <w:rPr>
-          <w:rFonts w:hint="eastAsia"/>
-        </w:rPr>
-      </w:pPr>
       <w:r>
         <w:rPr>
           <w:rFonts w:hint="eastAsia"/>
@@ -89,11 +84,6 @@
       </w:r>
     </w:p>
     <w:p>
-      <w:pPr>
-        <w:rPr>
-          <w:rFonts w:hint="eastAsia"/>
-        </w:rPr>
-      </w:pPr>
       <w:r>
         <w:rPr>
           <w:rFonts w:hint="eastAsia"/>
@@ -157,11 +147,6 @@
       </w:r>
     </w:p>
     <w:p>
-      <w:pPr>
-        <w:rPr>
-          <w:rFonts w:hint="eastAsia"/>
-        </w:rPr>
-      </w:pPr>
       <w:r>
         <w:rPr>
           <w:rFonts w:hint="eastAsia"/>
@@ -213,11 +198,6 @@
       </w:r>
     </w:p>
     <w:p>
-      <w:pPr>
-        <w:rPr>
-          <w:rFonts w:hint="eastAsia"/>
-        </w:rPr>
-      </w:pPr>
       <w:r>
         <w:rPr>
           <w:rFonts w:hint="eastAsia"/>
@@ -269,11 +249,6 @@
       </w:r>
     </w:p>
     <w:p>
-      <w:pPr>
-        <w:rPr>
-          <w:rFonts w:hint="eastAsia"/>
-        </w:rPr>
-      </w:pPr>
       <w:r>
         <w:rPr>
           <w:rFonts w:hint="eastAsia"/>
@@ -438,11 +413,6 @@
     </w:p>
     <w:p/>
     <w:p>
-      <w:pPr>
-        <w:rPr>
-          <w:rFonts w:hint="eastAsia"/>
-        </w:rPr>
-      </w:pPr>
       <w:r>
         <w:rPr>
           <w:rFonts w:hint="eastAsia"/>
@@ -522,11 +492,6 @@
       </w:r>
     </w:p>
     <w:p>
-      <w:pPr>
-        <w:rPr>
-          <w:rFonts w:hint="eastAsia"/>
-        </w:rPr>
-      </w:pPr>
       <w:r>
         <w:rPr>
           <w:rFonts w:hint="eastAsia"/>
@@ -559,11 +524,6 @@
       </w:r>
     </w:p>
     <w:p>
-      <w:pPr>
-        <w:rPr>
-          <w:rFonts w:hint="eastAsia"/>
-        </w:rPr>
-      </w:pPr>
       <w:r>
         <w:rPr>
           <w:rFonts w:hint="eastAsia"/>
@@ -635,11 +595,6 @@
     </w:p>
     <w:p/>
     <w:p>
-      <w:pPr>
-        <w:rPr>
-          <w:rFonts w:hint="eastAsia"/>
-        </w:rPr>
-      </w:pPr>
       <w:r>
         <w:rPr>
           <w:rFonts w:hint="eastAsia"/>
@@ -665,11 +620,6 @@
       </w:r>
     </w:p>
     <w:p>
-      <w:pPr>
-        <w:rPr>
-          <w:rFonts w:hint="eastAsia"/>
-        </w:rPr>
-      </w:pPr>
       <w:r>
         <w:rPr>
           <w:rFonts w:hint="eastAsia"/>
@@ -684,11 +634,6 @@
       </w:r>
     </w:p>
     <w:p>
-      <w:pPr>
-        <w:rPr>
-          <w:rFonts w:hint="eastAsia"/>
-        </w:rPr>
-      </w:pPr>
       <w:r>
         <w:rPr>
           <w:rFonts w:hint="eastAsia"/>
@@ -703,11 +648,6 @@
       </w:r>
     </w:p>
     <w:p>
-      <w:pPr>
-        <w:rPr>
-          <w:rFonts w:hint="eastAsia"/>
-        </w:rPr>
-      </w:pPr>
       <w:r>
         <w:rPr>
           <w:rFonts w:hint="eastAsia"/>
@@ -840,11 +780,6 @@
       </w:r>
     </w:p>
     <w:p>
-      <w:pPr>
-        <w:rPr>
-          <w:rFonts w:hint="eastAsia"/>
-        </w:rPr>
-      </w:pPr>
       <w:r>
         <w:rPr>
           <w:rFonts w:hint="eastAsia"/>
@@ -865,11 +800,6 @@
       </w:r>
     </w:p>
     <w:p>
-      <w:pPr>
-        <w:rPr>
-          <w:rFonts w:hint="eastAsia"/>
-        </w:rPr>
-      </w:pPr>
       <w:r>
         <w:rPr>
           <w:rFonts w:hint="eastAsia"/>
@@ -890,11 +820,6 @@
       </w:r>
     </w:p>
     <w:p>
-      <w:pPr>
-        <w:rPr>
-          <w:rFonts w:hint="eastAsia"/>
-        </w:rPr>
-      </w:pPr>
       <w:r>
         <w:rPr>
           <w:rFonts w:hint="eastAsia"/>
@@ -915,11 +840,6 @@
       </w:r>
     </w:p>
     <w:p>
-      <w:pPr>
-        <w:rPr>
-          <w:rFonts w:hint="eastAsia"/>
-        </w:rPr>
-      </w:pPr>
       <w:r>
         <w:rPr>
           <w:rFonts w:hint="eastAsia"/>
@@ -940,11 +860,6 @@
       </w:r>
     </w:p>
     <w:p>
-      <w:pPr>
-        <w:rPr>
-          <w:rFonts w:hint="eastAsia"/>
-        </w:rPr>
-      </w:pPr>
       <w:r>
         <w:rPr>
           <w:rFonts w:hint="eastAsia"/>
@@ -964,19 +879,8 @@
         <w:t>危险！这里有重要的问题</w:t>
       </w:r>
     </w:p>
-    <w:p>
-      <w:pPr>
-        <w:rPr>
-          <w:rFonts w:hint="eastAsia"/>
-        </w:rPr>
-      </w:pPr>
-    </w:p>
-    <w:p>
-      <w:pPr>
-        <w:rPr>
-          <w:rFonts w:hint="eastAsia"/>
-        </w:rPr>
-      </w:pPr>
+    <w:p/>
+    <w:p>
       <w:r>
         <w:rPr>
           <w:rFonts w:hint="eastAsia"/>
@@ -986,11 +890,6 @@
     </w:p>
     <w:p/>
     <w:p>
-      <w:pPr>
-        <w:rPr>
-          <w:rFonts w:hint="eastAsia"/>
-        </w:rPr>
-      </w:pPr>
       <w:r>
         <w:rPr>
           <w:rFonts w:hint="eastAsia"/>
@@ -1010,7 +909,15 @@
     </w:p>
     <w:p>
       <w:r>
-        <w:t>Map&lt;String, Integer&gt; scoreMap = new HashMap&lt;&gt;();</w:t>
+        <w:t>Map&lt;String, Integer&gt; scoreMap = new HashMap&lt;</w:t>
+      </w:r>
+      <w:proofErr w:type="gramStart"/>
+      <w:r>
+        <w:t>&gt;(</w:t>
+      </w:r>
+      <w:proofErr w:type="gramEnd"/>
+      <w:r>
+        <w:t>);</w:t>
       </w:r>
     </w:p>
     <w:p>
@@ -1020,15 +927,18 @@
     </w:p>
     <w:p>
       <w:r>
-        <w:t>Map&lt;String, Integer&gt; scoreMap = new HashMap&lt;&gt;();</w:t>
-      </w:r>
-    </w:p>
-    <w:p>
-      <w:pPr>
-        <w:rPr>
-          <w:rFonts w:hint="eastAsia"/>
-        </w:rPr>
-      </w:pPr>
+        <w:t>Map&lt;String, Integer&gt; scoreMap = new HashMap&lt;</w:t>
+      </w:r>
+      <w:proofErr w:type="gramStart"/>
+      <w:r>
+        <w:t>&gt;(</w:t>
+      </w:r>
+      <w:proofErr w:type="gramEnd"/>
+      <w:r>
+        <w:t>);</w:t>
+      </w:r>
+    </w:p>
+    <w:p>
       <w:r>
         <w:rPr>
           <w:rFonts w:hint="eastAsia"/>
@@ -1043,12 +953,28 @@
     </w:p>
     <w:p>
       <w:r>
-        <w:t>// Example: add(1, 2), return 3</w:t>
-      </w:r>
-    </w:p>
-    <w:p>
-      <w:r>
-        <w:t>int add(int x, int y) {</w:t>
+        <w:t xml:space="preserve">// Example: </w:t>
+      </w:r>
+      <w:proofErr w:type="gramStart"/>
+      <w:r>
+        <w:t>add(</w:t>
+      </w:r>
+      <w:proofErr w:type="gramEnd"/>
+      <w:r>
+        <w:t>1, 2), return 3</w:t>
+      </w:r>
+    </w:p>
+    <w:p>
+      <w:r>
+        <w:t xml:space="preserve">int </w:t>
+      </w:r>
+      <w:proofErr w:type="gramStart"/>
+      <w:r>
+        <w:t>add(</w:t>
+      </w:r>
+      <w:proofErr w:type="gramEnd"/>
+      <w:r>
+        <w:t>int x, int y) {</w:t>
       </w:r>
     </w:p>
     <w:p>
@@ -1062,11 +988,6 @@
       </w:r>
     </w:p>
     <w:p>
-      <w:pPr>
-        <w:rPr>
-          <w:rFonts w:hint="eastAsia"/>
-        </w:rPr>
-      </w:pPr>
       <w:r>
         <w:rPr>
           <w:rFonts w:hint="eastAsia"/>
@@ -1074,19 +995,8 @@
         <w:t>使用专业名词来缩短概念上的解释，比如用设计模式名来说明代码。</w:t>
       </w:r>
     </w:p>
-    <w:p>
-      <w:pPr>
-        <w:rPr>
-          <w:rFonts w:hint="eastAsia"/>
-        </w:rPr>
-      </w:pPr>
-    </w:p>
-    <w:p>
-      <w:pPr>
-        <w:rPr>
-          <w:rFonts w:hint="eastAsia"/>
-        </w:rPr>
-      </w:pPr>
+    <w:p/>
+    <w:p>
       <w:r>
         <w:rPr>
           <w:rFonts w:hint="eastAsia"/>
@@ -1096,11 +1006,6 @@
     </w:p>
     <w:p/>
     <w:p>
-      <w:pPr>
-        <w:rPr>
-          <w:rFonts w:hint="eastAsia"/>
-        </w:rPr>
-      </w:pPr>
       <w:r>
         <w:rPr>
           <w:rFonts w:hint="eastAsia"/>
@@ -1119,11 +1024,6 @@
       </w:r>
     </w:p>
     <w:p>
-      <w:pPr>
-        <w:rPr>
-          <w:rFonts w:hint="eastAsia"/>
-        </w:rPr>
-      </w:pPr>
       <w:r>
         <w:rPr>
           <w:rFonts w:hint="eastAsia"/>
@@ -1156,11 +1056,6 @@
       </w:r>
     </w:p>
     <w:p>
-      <w:pPr>
-        <w:rPr>
-          <w:rFonts w:hint="eastAsia"/>
-        </w:rPr>
-      </w:pPr>
       <w:r>
         <w:rPr>
           <w:rFonts w:hint="eastAsia"/>
@@ -1187,11 +1082,6 @@
       </w:r>
     </w:p>
     <w:p>
-      <w:pPr>
-        <w:rPr>
-          <w:rFonts w:hint="eastAsia"/>
-        </w:rPr>
-      </w:pPr>
       <w:r>
         <w:rPr>
           <w:rFonts w:hint="eastAsia"/>
@@ -1248,11 +1138,6 @@
       </w:r>
     </w:p>
     <w:p>
-      <w:pPr>
-        <w:rPr>
-          <w:rFonts w:hint="eastAsia"/>
-        </w:rPr>
-      </w:pPr>
       <w:r>
         <w:rPr>
           <w:rFonts w:hint="eastAsia"/>
@@ -1273,11 +1158,6 @@
       </w:r>
     </w:p>
     <w:p>
-      <w:pPr>
-        <w:rPr>
-          <w:rFonts w:hint="eastAsia"/>
-        </w:rPr>
-      </w:pPr>
       <w:r>
         <w:rPr>
           <w:rFonts w:hint="eastAsia"/>
@@ -1287,11 +1167,6 @@
     </w:p>
     <w:p/>
     <w:p>
-      <w:pPr>
-        <w:rPr>
-          <w:rFonts w:hint="eastAsia"/>
-        </w:rPr>
-      </w:pPr>
       <w:r>
         <w:rPr>
           <w:rFonts w:hint="eastAsia"/>
@@ -1301,7 +1176,15 @@
     </w:p>
     <w:p>
       <w:r>
-        <w:t>if line.split(':')[0].strip() == "root":</w:t>
+        <w:t xml:space="preserve">if </w:t>
+      </w:r>
+      <w:proofErr w:type="gramStart"/>
+      <w:r>
+        <w:t>line.split</w:t>
+      </w:r>
+      <w:proofErr w:type="gramEnd"/>
+      <w:r>
+        <w:t>(':')[0].strip() == "root":</w:t>
       </w:r>
     </w:p>
     <w:p>
@@ -1311,7 +1194,15 @@
     </w:p>
     <w:p>
       <w:r>
-        <w:t>username = line.split(':')[0].strip()</w:t>
+        <w:t xml:space="preserve">username = </w:t>
+      </w:r>
+      <w:proofErr w:type="gramStart"/>
+      <w:r>
+        <w:t>line.split</w:t>
+      </w:r>
+      <w:proofErr w:type="gramEnd"/>
+      <w:r>
+        <w:t>(':')[0].strip()</w:t>
       </w:r>
     </w:p>
     <w:p>
@@ -1325,11 +1216,6 @@
       </w:r>
     </w:p>
     <w:p>
-      <w:pPr>
-        <w:rPr>
-          <w:rFonts w:hint="eastAsia"/>
-        </w:rPr>
-      </w:pPr>
       <w:r>
         <w:rPr>
           <w:rFonts w:hint="eastAsia"/>
@@ -1339,7 +1225,15 @@
     </w:p>
     <w:p>
       <w:r>
-        <w:t>if (!a &amp;&amp; !b) {</w:t>
+        <w:t xml:space="preserve">if </w:t>
+      </w:r>
+      <w:proofErr w:type="gramStart"/>
+      <w:r>
+        <w:t>(!a</w:t>
+      </w:r>
+      <w:proofErr w:type="gramEnd"/>
+      <w:r>
+        <w:t xml:space="preserve"> &amp;&amp; !b) {</w:t>
       </w:r>
     </w:p>
     <w:p>
@@ -1354,7 +1248,15 @@
     </w:p>
     <w:p>
       <w:r>
-        <w:t>if (!(a || b)) {</w:t>
+        <w:t xml:space="preserve">if </w:t>
+      </w:r>
+      <w:proofErr w:type="gramStart"/>
+      <w:r>
+        <w:t>(!(</w:t>
+      </w:r>
+      <w:proofErr w:type="gramEnd"/>
+      <w:r>
+        <w:t>a || b)) {</w:t>
       </w:r>
     </w:p>
     <w:p>
@@ -1363,28 +1265,12 @@
       </w:r>
     </w:p>
     <w:p>
-      <w:pPr>
-        <w:rPr>
-          <w:rFonts w:hint="eastAsia"/>
-        </w:rPr>
-      </w:pPr>
       <w:r>
         <w:t>}</w:t>
       </w:r>
     </w:p>
-    <w:p>
-      <w:pPr>
-        <w:rPr>
-          <w:rFonts w:hint="eastAsia"/>
-        </w:rPr>
-      </w:pPr>
-    </w:p>
-    <w:p>
-      <w:pPr>
-        <w:rPr>
-          <w:rFonts w:hint="eastAsia"/>
-        </w:rPr>
-      </w:pPr>
+    <w:p/>
+    <w:p>
       <w:r>
         <w:rPr>
           <w:rFonts w:hint="eastAsia"/>
@@ -1393,11 +1279,6 @@
       </w:r>
     </w:p>
     <w:p>
-      <w:pPr>
-        <w:rPr>
-          <w:rFonts w:hint="eastAsia"/>
-        </w:rPr>
-      </w:pPr>
       <w:r>
         <w:rPr>
           <w:rFonts w:hint="eastAsia"/>
@@ -1442,11 +1323,6 @@
       </w:r>
     </w:p>
     <w:p>
-      <w:pPr>
-        <w:rPr>
-          <w:rFonts w:hint="eastAsia"/>
-        </w:rPr>
-      </w:pPr>
       <w:r>
         <w:rPr>
           <w:rFonts w:hint="eastAsia"/>
@@ -1467,11 +1343,6 @@
       </w:r>
     </w:p>
     <w:p>
-      <w:pPr>
-        <w:rPr>
-          <w:rFonts w:hint="eastAsia"/>
-        </w:rPr>
-      </w:pPr>
       <w:r>
         <w:rPr>
           <w:rFonts w:hint="eastAsia"/>
@@ -1486,11 +1357,6 @@
       </w:r>
     </w:p>
     <w:p>
-      <w:pPr>
-        <w:rPr>
-          <w:rFonts w:hint="eastAsia"/>
-        </w:rPr>
-      </w:pPr>
       <w:r>
         <w:rPr>
           <w:rFonts w:hint="eastAsia"/>
@@ -1529,11 +1395,6 @@
       </w:r>
     </w:p>
     <w:p>
-      <w:pPr>
-        <w:rPr>
-          <w:rFonts w:hint="eastAsia"/>
-        </w:rPr>
-      </w:pPr>
       <w:r>
         <w:rPr>
           <w:rFonts w:hint="eastAsia"/>
@@ -1541,19 +1402,8 @@
         <w:t>变量定义的位置应当离它使用的位置最近。</w:t>
       </w:r>
     </w:p>
-    <w:p>
-      <w:pPr>
-        <w:rPr>
-          <w:rFonts w:hint="eastAsia"/>
-        </w:rPr>
-      </w:pPr>
-    </w:p>
-    <w:p>
-      <w:pPr>
-        <w:rPr>
-          <w:rFonts w:hint="eastAsia"/>
-        </w:rPr>
-      </w:pPr>
+    <w:p/>
+    <w:p>
       <w:r>
         <w:rPr>
           <w:rFonts w:hint="eastAsia"/>
@@ -1562,11 +1412,6 @@
       </w:r>
     </w:p>
     <w:p>
-      <w:pPr>
-        <w:rPr>
-          <w:rFonts w:hint="eastAsia"/>
-        </w:rPr>
-      </w:pPr>
       <w:r>
         <w:rPr>
           <w:rFonts w:hint="eastAsia"/>
@@ -1575,11 +1420,6 @@
       </w:r>
     </w:p>
     <w:p>
-      <w:pPr>
-        <w:rPr>
-          <w:rFonts w:hint="eastAsia"/>
-        </w:rPr>
-      </w:pPr>
       <w:r>
         <w:rPr>
           <w:rFonts w:hint="eastAsia"/>
@@ -1589,11 +1429,6 @@
     </w:p>
     <w:p/>
     <w:p>
-      <w:pPr>
-        <w:rPr>
-          <w:rFonts w:hint="eastAsia"/>
-        </w:rPr>
-      </w:pPr>
       <w:r>
         <w:rPr>
           <w:rFonts w:hint="eastAsia"/>
@@ -1602,11 +1437,6 @@
       </w:r>
     </w:p>
     <w:p>
-      <w:pPr>
-        <w:rPr>
-          <w:rFonts w:hint="eastAsia"/>
-        </w:rPr>
-      </w:pPr>
       <w:r>
         <w:rPr>
           <w:rFonts w:hint="eastAsia"/>
@@ -1615,16 +1445,28 @@
       </w:r>
     </w:p>
     <w:p>
-      <w:pPr>
-        <w:rPr>
-          <w:rFonts w:hint="eastAsia"/>
-        </w:rPr>
-      </w:pPr>
       <w:r>
         <w:rPr>
           <w:rFonts w:hint="eastAsia"/>
         </w:rPr>
         <w:t>基本流程：列出代码所做的所有任务；把每个任务拆分到不同的函数，或者不同的段落。</w:t>
+      </w:r>
+    </w:p>
+    <w:p/>
+    <w:p>
+      <w:r>
+        <w:rPr>
+          <w:rFonts w:hint="eastAsia"/>
+        </w:rPr>
+        <w:t>十二、用自然语言表述代码</w:t>
+      </w:r>
+    </w:p>
+    <w:p>
+      <w:r>
+        <w:rPr>
+          <w:rFonts w:hint="eastAsia"/>
+        </w:rPr>
+        <w:t>先用自然语言书写代码逻辑，也就是伪代码，然后再写代码，这样代码逻辑会更清晰。</w:t>
       </w:r>
     </w:p>
     <w:p>

</xml_diff>

<commit_message>
Add Reduce the amount of code.
</commit_message>
<xml_diff>
--- a/code readability/cn.docx
+++ b/code readability/cn.docx
@@ -909,15 +909,7 @@
     </w:p>
     <w:p>
       <w:r>
-        <w:t>Map&lt;String, Integer&gt; scoreMap = new HashMap&lt;</w:t>
-      </w:r>
-      <w:proofErr w:type="gramStart"/>
-      <w:r>
-        <w:t>&gt;(</w:t>
-      </w:r>
-      <w:proofErr w:type="gramEnd"/>
-      <w:r>
-        <w:t>);</w:t>
+        <w:t>Map&lt;String, Integer&gt; scoreMap = new HashMap&lt;&gt;();</w:t>
       </w:r>
     </w:p>
     <w:p>
@@ -927,15 +919,7 @@
     </w:p>
     <w:p>
       <w:r>
-        <w:t>Map&lt;String, Integer&gt; scoreMap = new HashMap&lt;</w:t>
-      </w:r>
-      <w:proofErr w:type="gramStart"/>
-      <w:r>
-        <w:t>&gt;(</w:t>
-      </w:r>
-      <w:proofErr w:type="gramEnd"/>
-      <w:r>
-        <w:t>);</w:t>
+        <w:t>Map&lt;String, Integer&gt; scoreMap = new HashMap&lt;&gt;();</w:t>
       </w:r>
     </w:p>
     <w:p>
@@ -953,28 +937,12 @@
     </w:p>
     <w:p>
       <w:r>
-        <w:t xml:space="preserve">// Example: </w:t>
-      </w:r>
-      <w:proofErr w:type="gramStart"/>
-      <w:r>
-        <w:t>add(</w:t>
-      </w:r>
-      <w:proofErr w:type="gramEnd"/>
-      <w:r>
-        <w:t>1, 2), return 3</w:t>
-      </w:r>
-    </w:p>
-    <w:p>
-      <w:r>
-        <w:t xml:space="preserve">int </w:t>
-      </w:r>
-      <w:proofErr w:type="gramStart"/>
-      <w:r>
-        <w:t>add(</w:t>
-      </w:r>
-      <w:proofErr w:type="gramEnd"/>
-      <w:r>
-        <w:t>int x, int y) {</w:t>
+        <w:t>// Example: add(1, 2), return 3</w:t>
+      </w:r>
+    </w:p>
+    <w:p>
+      <w:r>
+        <w:t>int add(int x, int y) {</w:t>
       </w:r>
     </w:p>
     <w:p>
@@ -1176,15 +1144,7 @@
     </w:p>
     <w:p>
       <w:r>
-        <w:t xml:space="preserve">if </w:t>
-      </w:r>
-      <w:proofErr w:type="gramStart"/>
-      <w:r>
-        <w:t>line.split</w:t>
-      </w:r>
-      <w:proofErr w:type="gramEnd"/>
-      <w:r>
-        <w:t>(':')[0].strip() == "root":</w:t>
+        <w:t>if line.split(':')[0].strip() == "root":</w:t>
       </w:r>
     </w:p>
     <w:p>
@@ -1194,15 +1154,7 @@
     </w:p>
     <w:p>
       <w:r>
-        <w:t xml:space="preserve">username = </w:t>
-      </w:r>
-      <w:proofErr w:type="gramStart"/>
-      <w:r>
-        <w:t>line.split</w:t>
-      </w:r>
-      <w:proofErr w:type="gramEnd"/>
-      <w:r>
-        <w:t>(':')[0].strip()</w:t>
+        <w:t>username = line.split(':')[0].strip()</w:t>
       </w:r>
     </w:p>
     <w:p>
@@ -1225,15 +1177,7 @@
     </w:p>
     <w:p>
       <w:r>
-        <w:t xml:space="preserve">if </w:t>
-      </w:r>
-      <w:proofErr w:type="gramStart"/>
-      <w:r>
-        <w:t>(!a</w:t>
-      </w:r>
-      <w:proofErr w:type="gramEnd"/>
-      <w:r>
-        <w:t xml:space="preserve"> &amp;&amp; !b) {</w:t>
+        <w:t>if (!a &amp;&amp; !b) {</w:t>
       </w:r>
     </w:p>
     <w:p>
@@ -1248,15 +1192,7 @@
     </w:p>
     <w:p>
       <w:r>
-        <w:t xml:space="preserve">if </w:t>
-      </w:r>
-      <w:proofErr w:type="gramStart"/>
-      <w:r>
-        <w:t>(!(</w:t>
-      </w:r>
-      <w:proofErr w:type="gramEnd"/>
-      <w:r>
-        <w:t>a || b)) {</w:t>
+        <w:t>if (!(a || b)) {</w:t>
       </w:r>
     </w:p>
     <w:p>
@@ -1467,6 +1403,31 @@
           <w:rFonts w:hint="eastAsia"/>
         </w:rPr>
         <w:t>先用自然语言书写代码逻辑，也就是伪代码，然后再写代码，这样代码逻辑会更清晰。</w:t>
+      </w:r>
+    </w:p>
+    <w:p/>
+    <w:p>
+      <w:r>
+        <w:rPr>
+          <w:rFonts w:hint="eastAsia"/>
+        </w:rPr>
+        <w:t>十三、减少代码量</w:t>
+      </w:r>
+    </w:p>
+    <w:p>
+      <w:r>
+        <w:rPr>
+          <w:rFonts w:hint="eastAsia"/>
+        </w:rPr>
+        <w:t>不要过度设计，编码过程会有很多变化，过度设计的内容到最后往往是无用的。</w:t>
+      </w:r>
+    </w:p>
+    <w:p>
+      <w:r>
+        <w:rPr>
+          <w:rFonts w:hint="eastAsia"/>
+        </w:rPr>
+        <w:t>多用标准库实现。</w:t>
       </w:r>
     </w:p>
     <w:p>

</xml_diff>